<commit_message>
chnages are made on the document
</commit_message>
<xml_diff>
--- a/Webapplicationstesting.docx
+++ b/Webapplicationstesting.docx
@@ -29,6 +29,18 @@
         </w:rPr>
         <w:t>Web Application Testing: 8 Step Guide to Web Testing</w:t>
       </w:r>
+      <w:r>
+        <w:rPr>
+          <w:rFonts w:ascii="Calibri" w:eastAsia="Times New Roman" w:hAnsi="Calibri" w:cs="Calibri"/>
+          <w:b/>
+          <w:bCs/>
+          <w:color w:val="343434"/>
+          <w:kern w:val="36"/>
+          <w:sz w:val="48"/>
+          <w:szCs w:val="48"/>
+        </w:rPr>
+        <w:t>:</w:t>
+      </w:r>
     </w:p>
     <w:p/>
     <w:p>
@@ -228,27 +240,7 @@
           <w:sz w:val="25"/>
           <w:szCs w:val="25"/>
         </w:rPr>
-        <w:t xml:space="preserve">in your </w:t>
-      </w:r>
-      <w:proofErr w:type="spellStart"/>
-      <w:r>
-        <w:rPr>
-          <w:rFonts w:ascii="Arial" w:hAnsi="Arial" w:cs="Arial"/>
-          <w:color w:val="343434"/>
-          <w:sz w:val="25"/>
-          <w:szCs w:val="25"/>
-        </w:rPr>
-        <w:t>webpages</w:t>
-      </w:r>
-      <w:proofErr w:type="spellEnd"/>
-      <w:r>
-        <w:rPr>
-          <w:rFonts w:ascii="Arial" w:hAnsi="Arial" w:cs="Arial"/>
-          <w:color w:val="343434"/>
-          <w:sz w:val="25"/>
-          <w:szCs w:val="25"/>
-        </w:rPr>
-        <w:t xml:space="preserve"> are working correctly and make sure there are no broken links. Links to be checked will include -</w:t>
+        <w:t>in your webpages are working correctly and make sure there are no broken links. Links to be checked will include -</w:t>
       </w:r>
     </w:p>
     <w:p>
@@ -341,25 +333,14 @@
           <w:szCs w:val="25"/>
         </w:rPr>
       </w:pPr>
-      <w:proofErr w:type="spellStart"/>
-      <w:r>
-        <w:rPr>
-          <w:rFonts w:ascii="Arial" w:hAnsi="Arial" w:cs="Arial"/>
-          <w:color w:val="343434"/>
-          <w:sz w:val="25"/>
-          <w:szCs w:val="25"/>
-        </w:rPr>
-        <w:t>MailTo</w:t>
-      </w:r>
-      <w:proofErr w:type="spellEnd"/>
-      <w:r>
-        <w:rPr>
-          <w:rFonts w:ascii="Arial" w:hAnsi="Arial" w:cs="Arial"/>
-          <w:color w:val="343434"/>
-          <w:sz w:val="25"/>
-          <w:szCs w:val="25"/>
-        </w:rPr>
-        <w:t xml:space="preserve"> Links</w:t>
+      <w:r>
+        <w:rPr>
+          <w:rFonts w:ascii="Arial" w:hAnsi="Arial" w:cs="Arial"/>
+          <w:color w:val="343434"/>
+          <w:sz w:val="25"/>
+          <w:szCs w:val="25"/>
+        </w:rPr>
+        <w:t>MailTo Links</w:t>
       </w:r>
     </w:p>
     <w:p>
@@ -734,27 +715,7 @@
           <w:sz w:val="25"/>
           <w:szCs w:val="25"/>
         </w:rPr>
-        <w:t xml:space="preserve">Testing your end - to - end workflow/ business scenarios which takes the user through a series of </w:t>
-      </w:r>
-      <w:proofErr w:type="spellStart"/>
-      <w:r>
-        <w:rPr>
-          <w:rFonts w:ascii="Arial" w:hAnsi="Arial" w:cs="Arial"/>
-          <w:color w:val="343434"/>
-          <w:sz w:val="25"/>
-          <w:szCs w:val="25"/>
-        </w:rPr>
-        <w:t>webpages</w:t>
-      </w:r>
-      <w:proofErr w:type="spellEnd"/>
-      <w:r>
-        <w:rPr>
-          <w:rFonts w:ascii="Arial" w:hAnsi="Arial" w:cs="Arial"/>
-          <w:color w:val="343434"/>
-          <w:sz w:val="25"/>
-          <w:szCs w:val="25"/>
-        </w:rPr>
-        <w:t xml:space="preserve"> to complete.</w:t>
+        <w:t>Testing your end - to - end workflow/ business scenarios which takes the user through a series of webpages to complete.</w:t>
       </w:r>
     </w:p>
     <w:p>
@@ -1033,19 +994,8 @@
           <w:sz w:val="25"/>
           <w:szCs w:val="25"/>
         </w:rPr>
-        <w:t xml:space="preserve">Menus, buttons or Links to different pages on your site should be easily visible and consistent on all </w:t>
-      </w:r>
-      <w:proofErr w:type="spellStart"/>
-      <w:r>
-        <w:rPr>
-          <w:rFonts w:ascii="Arial" w:hAnsi="Arial" w:cs="Arial"/>
-          <w:color w:val="343434"/>
-          <w:sz w:val="25"/>
-          <w:szCs w:val="25"/>
-        </w:rPr>
-        <w:t>webpages</w:t>
-      </w:r>
-      <w:proofErr w:type="spellEnd"/>
+        <w:t>Menus, buttons or Links to different pages on your site should be easily visible and consistent on all webpages</w:t>
+      </w:r>
     </w:p>
     <w:p>
       <w:pPr>
@@ -1181,67 +1131,7 @@
           <w:sz w:val="25"/>
           <w:szCs w:val="25"/>
         </w:rPr>
-        <w:t>: </w:t>
-      </w:r>
-      <w:proofErr w:type="spellStart"/>
-      <w:r>
-        <w:rPr>
-          <w:rFonts w:ascii="Arial" w:hAnsi="Arial" w:cs="Arial"/>
-          <w:color w:val="3A87AD"/>
-          <w:sz w:val="25"/>
-          <w:szCs w:val="25"/>
-        </w:rPr>
-        <w:t>Chalkmark</w:t>
-      </w:r>
-      <w:proofErr w:type="spellEnd"/>
-      <w:r>
-        <w:rPr>
-          <w:rFonts w:ascii="Arial" w:hAnsi="Arial" w:cs="Arial"/>
-          <w:color w:val="3A87AD"/>
-          <w:sz w:val="25"/>
-          <w:szCs w:val="25"/>
-        </w:rPr>
-        <w:t xml:space="preserve">, </w:t>
-      </w:r>
-      <w:proofErr w:type="spellStart"/>
-      <w:r>
-        <w:rPr>
-          <w:rFonts w:ascii="Arial" w:hAnsi="Arial" w:cs="Arial"/>
-          <w:color w:val="3A87AD"/>
-          <w:sz w:val="25"/>
-          <w:szCs w:val="25"/>
-        </w:rPr>
-        <w:t>Clicktale</w:t>
-      </w:r>
-      <w:proofErr w:type="spellEnd"/>
-      <w:r>
-        <w:rPr>
-          <w:rFonts w:ascii="Arial" w:hAnsi="Arial" w:cs="Arial"/>
-          <w:color w:val="3A87AD"/>
-          <w:sz w:val="25"/>
-          <w:szCs w:val="25"/>
-        </w:rPr>
-        <w:t xml:space="preserve">, </w:t>
-      </w:r>
-      <w:proofErr w:type="spellStart"/>
-      <w:r>
-        <w:rPr>
-          <w:rFonts w:ascii="Arial" w:hAnsi="Arial" w:cs="Arial"/>
-          <w:color w:val="3A87AD"/>
-          <w:sz w:val="25"/>
-          <w:szCs w:val="25"/>
-        </w:rPr>
-        <w:t>Clixpy</w:t>
-      </w:r>
-      <w:proofErr w:type="spellEnd"/>
-      <w:r>
-        <w:rPr>
-          <w:rFonts w:ascii="Arial" w:hAnsi="Arial" w:cs="Arial"/>
-          <w:color w:val="3A87AD"/>
-          <w:sz w:val="25"/>
-          <w:szCs w:val="25"/>
-        </w:rPr>
-        <w:t xml:space="preserve"> and Feedback Army</w:t>
+        <w:t>: Chalkmark, Clicktale, Clixpy and Feedback Army</w:t>
       </w:r>
     </w:p>
     <w:p>
@@ -1508,39 +1398,8 @@
           <w:sz w:val="25"/>
           <w:szCs w:val="25"/>
         </w:rPr>
-        <w:t xml:space="preserve">: </w:t>
-      </w:r>
-      <w:proofErr w:type="spellStart"/>
-      <w:r>
-        <w:rPr>
-          <w:rFonts w:ascii="Arial" w:hAnsi="Arial" w:cs="Arial"/>
-          <w:color w:val="3A87AD"/>
-          <w:sz w:val="25"/>
-          <w:szCs w:val="25"/>
-        </w:rPr>
-        <w:t>AlertFox</w:t>
-      </w:r>
-      <w:proofErr w:type="spellEnd"/>
-      <w:r>
-        <w:rPr>
-          <w:rFonts w:ascii="Arial" w:hAnsi="Arial" w:cs="Arial"/>
-          <w:color w:val="3A87AD"/>
-          <w:sz w:val="25"/>
-          <w:szCs w:val="25"/>
-        </w:rPr>
-        <w:t xml:space="preserve">, </w:t>
-      </w:r>
-      <w:proofErr w:type="spellStart"/>
-      <w:r>
-        <w:rPr>
-          <w:rFonts w:ascii="Arial" w:hAnsi="Arial" w:cs="Arial"/>
-          <w:color w:val="3A87AD"/>
-          <w:sz w:val="25"/>
-          <w:szCs w:val="25"/>
-        </w:rPr>
-        <w:t>Ranorex</w:t>
-      </w:r>
-      <w:proofErr w:type="spellEnd"/>
+        <w:t>: AlertFox, Ranorex</w:t>
+      </w:r>
     </w:p>
     <w:p>
       <w:pPr>
@@ -1929,19 +1788,8 @@
           <w:sz w:val="25"/>
           <w:szCs w:val="25"/>
         </w:rPr>
-        <w:t xml:space="preserve">: </w:t>
-      </w:r>
-      <w:proofErr w:type="spellStart"/>
-      <w:r>
-        <w:rPr>
-          <w:rFonts w:ascii="Arial" w:hAnsi="Arial" w:cs="Arial"/>
-          <w:color w:val="3A87AD"/>
-          <w:sz w:val="25"/>
-          <w:szCs w:val="25"/>
-        </w:rPr>
-        <w:t>NetMechanic</w:t>
-      </w:r>
-      <w:proofErr w:type="spellEnd"/>
+        <w:t>: NetMechanic</w:t>
+      </w:r>
     </w:p>
     <w:p>
       <w:pPr>
@@ -2108,27 +1956,7 @@
           <w:sz w:val="25"/>
           <w:szCs w:val="25"/>
         </w:rPr>
-        <w:t xml:space="preserve">Make sure optimization techniques like </w:t>
-      </w:r>
-      <w:proofErr w:type="spellStart"/>
-      <w:r>
-        <w:rPr>
-          <w:rFonts w:ascii="Arial" w:hAnsi="Arial" w:cs="Arial"/>
-          <w:color w:val="343434"/>
-          <w:sz w:val="25"/>
-          <w:szCs w:val="25"/>
-        </w:rPr>
-        <w:t>gzip</w:t>
-      </w:r>
-      <w:proofErr w:type="spellEnd"/>
-      <w:r>
-        <w:rPr>
-          <w:rFonts w:ascii="Arial" w:hAnsi="Arial" w:cs="Arial"/>
-          <w:color w:val="343434"/>
-          <w:sz w:val="25"/>
-          <w:szCs w:val="25"/>
-        </w:rPr>
-        <w:t xml:space="preserve"> compression, browser and server side cache enabled to reduce load times</w:t>
+        <w:t>Make sure optimization techniques like gzip compression, browser and server side cache enabled to reduce load times</w:t>
       </w:r>
     </w:p>
     <w:p>
@@ -2167,7 +1995,20 @@
         </w:rPr>
         <w:t>: </w:t>
       </w:r>
-      <w:proofErr w:type="spellStart"/>
+      <w:hyperlink r:id="rId11" w:tooltip="Loadrunner" w:history="1">
+        <w:r>
+          <w:rPr>
+            <w:rStyle w:val="Hyperlink"/>
+            <w:rFonts w:ascii="Arial" w:hAnsi="Arial" w:cs="Arial"/>
+            <w:b/>
+            <w:bCs/>
+            <w:color w:val="FF0000"/>
+            <w:sz w:val="25"/>
+            <w:szCs w:val="25"/>
+          </w:rPr>
+          <w:t>Loadrunner</w:t>
+        </w:r>
+      </w:hyperlink>
       <w:r>
         <w:rPr>
           <w:rFonts w:ascii="Arial" w:hAnsi="Arial" w:cs="Arial"/>
@@ -2175,107 +2016,22 @@
           <w:sz w:val="25"/>
           <w:szCs w:val="25"/>
         </w:rPr>
-        <w:fldChar w:fldCharType="begin"/>
-      </w:r>
-      <w:r>
-        <w:rPr>
-          <w:rFonts w:ascii="Arial" w:hAnsi="Arial" w:cs="Arial"/>
-          <w:color w:val="3A87AD"/>
-          <w:sz w:val="25"/>
-          <w:szCs w:val="25"/>
-        </w:rPr>
-        <w:instrText xml:space="preserve"> HYPERLINK "https://www.guru99.com/loadrunner-tutorials.html" \o "Loadrunner" </w:instrText>
-      </w:r>
-      <w:r>
-        <w:rPr>
-          <w:rFonts w:ascii="Arial" w:hAnsi="Arial" w:cs="Arial"/>
-          <w:color w:val="3A87AD"/>
-          <w:sz w:val="25"/>
-          <w:szCs w:val="25"/>
-        </w:rPr>
-        <w:fldChar w:fldCharType="separate"/>
-      </w:r>
-      <w:r>
-        <w:rPr>
-          <w:rStyle w:val="Hyperlink"/>
-          <w:rFonts w:ascii="Arial" w:hAnsi="Arial" w:cs="Arial"/>
-          <w:b/>
-          <w:bCs/>
-          <w:color w:val="FF0000"/>
-          <w:sz w:val="25"/>
-          <w:szCs w:val="25"/>
-        </w:rPr>
-        <w:t>Loadrunner</w:t>
-      </w:r>
-      <w:proofErr w:type="spellEnd"/>
-      <w:r>
-        <w:rPr>
-          <w:rFonts w:ascii="Arial" w:hAnsi="Arial" w:cs="Arial"/>
-          <w:color w:val="3A87AD"/>
-          <w:sz w:val="25"/>
-          <w:szCs w:val="25"/>
-        </w:rPr>
-        <w:fldChar w:fldCharType="end"/>
-      </w:r>
-      <w:r>
-        <w:rPr>
-          <w:rFonts w:ascii="Arial" w:hAnsi="Arial" w:cs="Arial"/>
-          <w:color w:val="3A87AD"/>
-          <w:sz w:val="25"/>
-          <w:szCs w:val="25"/>
-        </w:rPr>
         <w:t>, </w:t>
       </w:r>
-      <w:proofErr w:type="spellStart"/>
-      <w:r>
-        <w:rPr>
-          <w:rFonts w:ascii="Arial" w:hAnsi="Arial" w:cs="Arial"/>
-          <w:color w:val="3A87AD"/>
-          <w:sz w:val="25"/>
-          <w:szCs w:val="25"/>
-        </w:rPr>
-        <w:fldChar w:fldCharType="begin"/>
-      </w:r>
-      <w:r>
-        <w:rPr>
-          <w:rFonts w:ascii="Arial" w:hAnsi="Arial" w:cs="Arial"/>
-          <w:color w:val="3A87AD"/>
-          <w:sz w:val="25"/>
-          <w:szCs w:val="25"/>
-        </w:rPr>
-        <w:instrText xml:space="preserve"> HYPERLINK "https://www.guru99.com/jmeter-tutorials.html" </w:instrText>
-      </w:r>
-      <w:r>
-        <w:rPr>
-          <w:rFonts w:ascii="Arial" w:hAnsi="Arial" w:cs="Arial"/>
-          <w:color w:val="3A87AD"/>
-          <w:sz w:val="25"/>
-          <w:szCs w:val="25"/>
-        </w:rPr>
-        <w:fldChar w:fldCharType="separate"/>
-      </w:r>
-      <w:r>
-        <w:rPr>
-          <w:rStyle w:val="Hyperlink"/>
-          <w:rFonts w:ascii="Arial" w:hAnsi="Arial" w:cs="Arial"/>
-          <w:b/>
-          <w:bCs/>
-          <w:color w:val="FF0000"/>
-          <w:sz w:val="25"/>
-          <w:szCs w:val="25"/>
-        </w:rPr>
-        <w:t>JMeter</w:t>
-      </w:r>
-      <w:proofErr w:type="spellEnd"/>
-      <w:r>
-        <w:rPr>
-          <w:rFonts w:ascii="Arial" w:hAnsi="Arial" w:cs="Arial"/>
-          <w:color w:val="3A87AD"/>
-          <w:sz w:val="25"/>
-          <w:szCs w:val="25"/>
-        </w:rPr>
-        <w:fldChar w:fldCharType="end"/>
-      </w:r>
+      <w:hyperlink r:id="rId12" w:history="1">
+        <w:r>
+          <w:rPr>
+            <w:rStyle w:val="Hyperlink"/>
+            <w:rFonts w:ascii="Arial" w:hAnsi="Arial" w:cs="Arial"/>
+            <w:b/>
+            <w:bCs/>
+            <w:color w:val="FF0000"/>
+            <w:sz w:val="25"/>
+            <w:szCs w:val="25"/>
+          </w:rPr>
+          <w:t>JMeter</w:t>
+        </w:r>
+      </w:hyperlink>
     </w:p>
     <w:p>
       <w:pPr>
@@ -2310,7 +2066,7 @@
           <w:szCs w:val="25"/>
         </w:rPr>
       </w:pPr>
-      <w:hyperlink r:id="rId11" w:history="1">
+      <w:hyperlink r:id="rId13" w:history="1">
         <w:r>
           <w:rPr>
             <w:rStyle w:val="Hyperlink"/>
@@ -2466,27 +2222,7 @@
           <w:sz w:val="25"/>
           <w:szCs w:val="25"/>
         </w:rPr>
-        <w:t xml:space="preserve">: Babel Enterprise, </w:t>
-      </w:r>
-      <w:proofErr w:type="spellStart"/>
-      <w:r>
-        <w:rPr>
-          <w:rFonts w:ascii="Arial" w:hAnsi="Arial" w:cs="Arial"/>
-          <w:color w:val="3A87AD"/>
-          <w:sz w:val="25"/>
-          <w:szCs w:val="25"/>
-        </w:rPr>
-        <w:t>BFBTester</w:t>
-      </w:r>
-      <w:proofErr w:type="spellEnd"/>
-      <w:r>
-        <w:rPr>
-          <w:rFonts w:ascii="Arial" w:hAnsi="Arial" w:cs="Arial"/>
-          <w:color w:val="3A87AD"/>
-          <w:sz w:val="25"/>
-          <w:szCs w:val="25"/>
-        </w:rPr>
-        <w:t xml:space="preserve"> and CROSS</w:t>
+        <w:t>: Babel Enterprise, BFBTester and CROSS</w:t>
       </w:r>
     </w:p>
     <w:p>
@@ -2529,27 +2265,7 @@
           <w:sz w:val="25"/>
           <w:szCs w:val="25"/>
         </w:rPr>
-        <w:t xml:space="preserve">You will select a large number of people (crowd) to execute tests which otherwise would have been executed a select group of people in the company. </w:t>
-      </w:r>
-      <w:proofErr w:type="spellStart"/>
-      <w:r>
-        <w:rPr>
-          <w:rFonts w:ascii="Arial" w:hAnsi="Arial" w:cs="Arial"/>
-          <w:color w:val="343434"/>
-          <w:sz w:val="25"/>
-          <w:szCs w:val="25"/>
-        </w:rPr>
-        <w:t>Crowdsourced</w:t>
-      </w:r>
-      <w:proofErr w:type="spellEnd"/>
-      <w:r>
-        <w:rPr>
-          <w:rFonts w:ascii="Arial" w:hAnsi="Arial" w:cs="Arial"/>
-          <w:color w:val="343434"/>
-          <w:sz w:val="25"/>
-          <w:szCs w:val="25"/>
-        </w:rPr>
-        <w:t xml:space="preserve"> testing is an interesting and upcoming concept and helps unravel many a unnoticed defects.</w:t>
+        <w:t>You will select a large number of people (crowd) to execute tests which otherwise would have been executed a select group of people in the company. Crowdsourced testing is an interesting and upcoming concept and helps unravel many a unnoticed defects.</w:t>
       </w:r>
     </w:p>
     <w:p>
@@ -2629,27 +2345,7 @@
           <w:sz w:val="25"/>
           <w:szCs w:val="25"/>
         </w:rPr>
-        <w:t xml:space="preserve">As a Web-tester </w:t>
-      </w:r>
-      <w:proofErr w:type="spellStart"/>
-      <w:r>
-        <w:rPr>
-          <w:rFonts w:ascii="Arial" w:hAnsi="Arial" w:cs="Arial"/>
-          <w:color w:val="343434"/>
-          <w:sz w:val="25"/>
-          <w:szCs w:val="25"/>
-        </w:rPr>
-        <w:t>its</w:t>
-      </w:r>
-      <w:proofErr w:type="spellEnd"/>
-      <w:r>
-        <w:rPr>
-          <w:rFonts w:ascii="Arial" w:hAnsi="Arial" w:cs="Arial"/>
-          <w:color w:val="343434"/>
-          <w:sz w:val="25"/>
-          <w:szCs w:val="25"/>
-        </w:rPr>
-        <w:t xml:space="preserve"> important to note that web testing is quite an arduous process and you are bound to come across many obstacles. One of the major problems you will face is of course </w:t>
+        <w:t>As a Web-tester its important to note that web testing is quite an arduous process and you are bound to come across many obstacles. One of the major problems you will face is of course </w:t>
       </w:r>
       <w:r>
         <w:rPr>
@@ -2820,7 +2516,7 @@
           <w:szCs w:val="25"/>
         </w:rPr>
       </w:pPr>
-      <w:hyperlink r:id="rId12" w:history="1">
+      <w:hyperlink r:id="rId14" w:history="1">
         <w:r>
           <w:rPr>
             <w:rStyle w:val="Hyperlink"/>
@@ -2873,7 +2569,7 @@
           <w:szCs w:val="25"/>
         </w:rPr>
       </w:pPr>
-      <w:hyperlink r:id="rId13" w:history="1">
+      <w:hyperlink r:id="rId15" w:history="1">
         <w:r>
           <w:rPr>
             <w:rStyle w:val="Hyperlink"/>
@@ -2926,7 +2622,7 @@
           <w:szCs w:val="25"/>
         </w:rPr>
       </w:pPr>
-      <w:hyperlink r:id="rId14" w:history="1">
+      <w:hyperlink r:id="rId16" w:history="1">
         <w:r>
           <w:rPr>
             <w:rStyle w:val="Hyperlink"/>
@@ -2954,7 +2650,7 @@
           <w:szCs w:val="25"/>
         </w:rPr>
       </w:pPr>
-      <w:hyperlink r:id="rId15" w:history="1">
+      <w:hyperlink r:id="rId17" w:history="1">
         <w:r>
           <w:rPr>
             <w:rStyle w:val="Hyperlink"/>
@@ -3833,7 +3529,7 @@
         <w:lastRenderedPageBreak/>
         <w:t>The goal of</w:t>
       </w:r>
-      <w:hyperlink r:id="rId16" w:history="1">
+      <w:hyperlink r:id="rId18" w:history="1">
         <w:r>
           <w:rPr>
             <w:rStyle w:val="Hyperlink"/>
@@ -4401,7 +4097,7 @@
         </w:rPr>
         <w:t>Test the</w:t>
       </w:r>
-      <w:hyperlink r:id="rId17" w:history="1">
+      <w:hyperlink r:id="rId19" w:history="1">
         <w:r>
           <w:rPr>
             <w:rStyle w:val="Hyperlink"/>
@@ -5395,7 +5091,7 @@
         </w:rPr>
         <w:t>Test the stored procedure by writing simple</w:t>
       </w:r>
-      <w:hyperlink r:id="rId18" w:history="1">
+      <w:hyperlink r:id="rId20" w:history="1">
         <w:r>
           <w:rPr>
             <w:rStyle w:val="Hyperlink"/>
@@ -6627,19 +6323,8 @@
           <w:sz w:val="25"/>
           <w:szCs w:val="25"/>
         </w:rPr>
-        <w:t xml:space="preserve">Apache </w:t>
-      </w:r>
-      <w:proofErr w:type="spellStart"/>
-      <w:r>
-        <w:rPr>
-          <w:rFonts w:ascii="Arial" w:hAnsi="Arial" w:cs="Arial"/>
-          <w:color w:val="343434"/>
-          <w:sz w:val="25"/>
-          <w:szCs w:val="25"/>
-        </w:rPr>
-        <w:t>JMeter</w:t>
-      </w:r>
-      <w:proofErr w:type="spellEnd"/>
+        <w:t>Apache JMeter</w:t>
+      </w:r>
     </w:p>
     <w:p>
       <w:pPr>
@@ -6839,7 +6524,7 @@
           <w:szCs w:val="25"/>
         </w:rPr>
       </w:pPr>
-      <w:hyperlink r:id="rId19" w:anchor="1" w:history="1">
+      <w:hyperlink r:id="rId21" w:anchor="1" w:history="1">
         <w:r>
           <w:rPr>
             <w:rStyle w:val="Hyperlink"/>
@@ -6867,7 +6552,7 @@
           <w:szCs w:val="25"/>
         </w:rPr>
       </w:pPr>
-      <w:hyperlink r:id="rId20" w:anchor="2" w:history="1">
+      <w:hyperlink r:id="rId22" w:anchor="2" w:history="1">
         <w:r>
           <w:rPr>
             <w:rStyle w:val="Hyperlink"/>
@@ -6895,7 +6580,7 @@
           <w:szCs w:val="25"/>
         </w:rPr>
       </w:pPr>
-      <w:hyperlink r:id="rId21" w:anchor="3" w:history="1">
+      <w:hyperlink r:id="rId23" w:anchor="3" w:history="1">
         <w:r>
           <w:rPr>
             <w:rStyle w:val="Hyperlink"/>
@@ -6923,7 +6608,7 @@
           <w:szCs w:val="25"/>
         </w:rPr>
       </w:pPr>
-      <w:hyperlink r:id="rId22" w:anchor="4" w:history="1">
+      <w:hyperlink r:id="rId24" w:anchor="4" w:history="1">
         <w:r>
           <w:rPr>
             <w:rStyle w:val="Hyperlink"/>
@@ -6951,7 +6636,7 @@
           <w:szCs w:val="25"/>
         </w:rPr>
       </w:pPr>
-      <w:hyperlink r:id="rId23" w:anchor="5" w:history="1">
+      <w:hyperlink r:id="rId25" w:anchor="5" w:history="1">
         <w:r>
           <w:rPr>
             <w:rStyle w:val="Hyperlink"/>
@@ -6979,7 +6664,7 @@
           <w:szCs w:val="25"/>
         </w:rPr>
       </w:pPr>
-      <w:hyperlink r:id="rId24" w:anchor="6" w:history="1">
+      <w:hyperlink r:id="rId26" w:anchor="6" w:history="1">
         <w:r>
           <w:rPr>
             <w:rStyle w:val="Hyperlink"/>
@@ -7007,7 +6692,7 @@
           <w:szCs w:val="25"/>
         </w:rPr>
       </w:pPr>
-      <w:hyperlink r:id="rId25" w:anchor="7" w:history="1">
+      <w:hyperlink r:id="rId27" w:anchor="7" w:history="1">
         <w:r>
           <w:rPr>
             <w:rStyle w:val="Hyperlink"/>
@@ -7035,7 +6720,7 @@
           <w:szCs w:val="25"/>
         </w:rPr>
       </w:pPr>
-      <w:hyperlink r:id="rId26" w:anchor="8" w:history="1">
+      <w:hyperlink r:id="rId28" w:anchor="8" w:history="1">
         <w:r>
           <w:rPr>
             <w:rStyle w:val="Hyperlink"/>
@@ -7066,7 +6751,7 @@
           <w:szCs w:val="25"/>
         </w:rPr>
       </w:pPr>
-      <w:hyperlink r:id="rId27" w:history="1">
+      <w:hyperlink r:id="rId29" w:history="1">
         <w:r>
           <w:rPr>
             <w:rStyle w:val="Hyperlink"/>
@@ -7149,7 +6834,7 @@
             <wp:extent cx="2409825" cy="1590675"/>
             <wp:effectExtent l="19050" t="0" r="9525" b="0"/>
             <wp:docPr id="1" name="Picture 1" descr="Banking Domain Application Testing">
-              <a:hlinkClick xmlns:a="http://schemas.openxmlformats.org/drawingml/2006/main" r:id="rId28"/>
+              <a:hlinkClick xmlns:a="http://schemas.openxmlformats.org/drawingml/2006/main" r:id="rId30"/>
             </wp:docPr>
             <wp:cNvGraphicFramePr>
               <a:graphicFrameLocks xmlns:a="http://schemas.openxmlformats.org/drawingml/2006/main" noChangeAspect="1"/>
@@ -7159,14 +6844,14 @@
                 <pic:pic xmlns:pic="http://schemas.openxmlformats.org/drawingml/2006/picture">
                   <pic:nvPicPr>
                     <pic:cNvPr id="0" name="Picture 1" descr="Banking Domain Application Testing">
-                      <a:hlinkClick r:id="rId28"/>
+                      <a:hlinkClick r:id="rId30"/>
                     </pic:cNvPr>
                     <pic:cNvPicPr>
                       <a:picLocks noChangeAspect="1" noChangeArrowheads="1"/>
                     </pic:cNvPicPr>
                   </pic:nvPicPr>
                   <pic:blipFill>
-                    <a:blip r:embed="rId29"/>
+                    <a:blip r:embed="rId31"/>
                     <a:srcRect/>
                     <a:stretch>
                       <a:fillRect/>
@@ -7285,7 +6970,7 @@
             <wp:extent cx="4248150" cy="3057525"/>
             <wp:effectExtent l="19050" t="0" r="0" b="0"/>
             <wp:docPr id="2" name="Picture 2" descr="Banking Domain Application Testing">
-              <a:hlinkClick xmlns:a="http://schemas.openxmlformats.org/drawingml/2006/main" r:id="rId30"/>
+              <a:hlinkClick xmlns:a="http://schemas.openxmlformats.org/drawingml/2006/main" r:id="rId32"/>
             </wp:docPr>
             <wp:cNvGraphicFramePr>
               <a:graphicFrameLocks xmlns:a="http://schemas.openxmlformats.org/drawingml/2006/main" noChangeAspect="1"/>
@@ -7295,14 +6980,14 @@
                 <pic:pic xmlns:pic="http://schemas.openxmlformats.org/drawingml/2006/picture">
                   <pic:nvPicPr>
                     <pic:cNvPr id="0" name="Picture 2" descr="Banking Domain Application Testing">
-                      <a:hlinkClick r:id="rId30"/>
+                      <a:hlinkClick r:id="rId32"/>
                     </pic:cNvPr>
                     <pic:cNvPicPr>
                       <a:picLocks noChangeAspect="1" noChangeArrowheads="1"/>
                     </pic:cNvPicPr>
                   </pic:nvPicPr>
                   <pic:blipFill>
-                    <a:blip r:embed="rId31"/>
+                    <a:blip r:embed="rId33"/>
                     <a:srcRect/>
                     <a:stretch>
                       <a:fillRect/>
@@ -8335,7 +8020,7 @@
         </w:rPr>
         <w:t>Under </w:t>
       </w:r>
-      <w:hyperlink r:id="rId32" w:history="1">
+      <w:hyperlink r:id="rId34" w:history="1">
         <w:r>
           <w:rPr>
             <w:rStyle w:val="Hyperlink"/>
@@ -8391,7 +8076,7 @@
         </w:rPr>
         <w:t>The usual software testing activities like</w:t>
       </w:r>
-      <w:hyperlink r:id="rId33" w:history="1">
+      <w:hyperlink r:id="rId35" w:history="1">
         <w:r>
           <w:rPr>
             <w:rStyle w:val="Hyperlink"/>
@@ -8447,7 +8132,7 @@
         </w:rPr>
         <w:t>It ensures that the software does not have any security flaws. During test preparation, QA team needs to include both negative as well as positive test scenarios so as to break into the system and report it before any unauthorized individual access it. While to prevent from hacking, the bank should also implement a multi-layer of access validation like a one-time password. For </w:t>
       </w:r>
-      <w:hyperlink r:id="rId34" w:history="1">
+      <w:hyperlink r:id="rId36" w:history="1">
         <w:r>
           <w:rPr>
             <w:rStyle w:val="Hyperlink"/>
@@ -8466,49 +8151,9 @@
           <w:sz w:val="25"/>
           <w:szCs w:val="25"/>
         </w:rPr>
-        <w:t xml:space="preserve">, automation tools like IBM </w:t>
-      </w:r>
-      <w:proofErr w:type="spellStart"/>
-      <w:r>
-        <w:rPr>
-          <w:rFonts w:ascii="Arial" w:hAnsi="Arial" w:cs="Arial"/>
-          <w:color w:val="343434"/>
-          <w:sz w:val="25"/>
-          <w:szCs w:val="25"/>
-        </w:rPr>
-        <w:t>AppScan</w:t>
-      </w:r>
-      <w:proofErr w:type="spellEnd"/>
-      <w:r>
-        <w:rPr>
-          <w:rFonts w:ascii="Arial" w:hAnsi="Arial" w:cs="Arial"/>
-          <w:color w:val="343434"/>
-          <w:sz w:val="25"/>
-          <w:szCs w:val="25"/>
-        </w:rPr>
-        <w:t xml:space="preserve"> and </w:t>
-      </w:r>
-      <w:proofErr w:type="spellStart"/>
-      <w:r>
-        <w:rPr>
-          <w:rFonts w:ascii="Arial" w:hAnsi="Arial" w:cs="Arial"/>
-          <w:color w:val="343434"/>
-          <w:sz w:val="25"/>
-          <w:szCs w:val="25"/>
-        </w:rPr>
-        <w:t>HPWebInspect</w:t>
-      </w:r>
-      <w:proofErr w:type="spellEnd"/>
-      <w:r>
-        <w:rPr>
-          <w:rFonts w:ascii="Arial" w:hAnsi="Arial" w:cs="Arial"/>
-          <w:color w:val="343434"/>
-          <w:sz w:val="25"/>
-          <w:szCs w:val="25"/>
-        </w:rPr>
-        <w:t xml:space="preserve"> are used while for </w:t>
-      </w:r>
-      <w:hyperlink r:id="rId35" w:history="1">
+        <w:t>, automation tools like IBM AppScan and HPWebInspect are used while for </w:t>
+      </w:r>
+      <w:hyperlink r:id="rId37" w:history="1">
         <w:r>
           <w:rPr>
             <w:rStyle w:val="Hyperlink"/>
@@ -10793,7 +10438,7 @@
             <w:r>
               <w:t>The scope and the timelines increases as banking application are integrated with other application like internet or</w:t>
             </w:r>
-            <w:hyperlink r:id="rId36" w:history="1">
+            <w:hyperlink r:id="rId38" w:history="1">
               <w:r>
                 <w:rPr>
                   <w:rStyle w:val="Hyperlink"/>
@@ -11072,7 +10717,7 @@
         </w:rPr>
         <w:t> </w:t>
       </w:r>
-      <w:hyperlink r:id="rId37" w:history="1">
+      <w:hyperlink r:id="rId39" w:history="1">
         <w:r>
           <w:rPr>
             <w:rStyle w:val="Hyperlink"/>
@@ -11172,37 +10817,16 @@
           <w:sz w:val="25"/>
           <w:szCs w:val="25"/>
         </w:rPr>
-        <w:t xml:space="preserve">securely </w:t>
-      </w:r>
-      <w:proofErr w:type="spellStart"/>
-      <w:r>
-        <w:rPr>
-          <w:rStyle w:val="Strong"/>
-          <w:rFonts w:ascii="Arial" w:eastAsiaTheme="majorEastAsia" w:hAnsi="Arial" w:cs="Arial"/>
-          <w:color w:val="343434"/>
-          <w:sz w:val="25"/>
-          <w:szCs w:val="25"/>
-        </w:rPr>
-        <w:t>approve</w:t>
-      </w:r>
-      <w:r>
-        <w:rPr>
-          <w:rFonts w:ascii="Arial" w:hAnsi="Arial" w:cs="Arial"/>
-          <w:color w:val="343434"/>
-          <w:sz w:val="25"/>
-          <w:szCs w:val="25"/>
-        </w:rPr>
-        <w:t>payments</w:t>
-      </w:r>
-      <w:proofErr w:type="spellEnd"/>
-      <w:r>
-        <w:rPr>
-          <w:rFonts w:ascii="Arial" w:hAnsi="Arial" w:cs="Arial"/>
-          <w:color w:val="343434"/>
-          <w:sz w:val="25"/>
-          <w:szCs w:val="25"/>
-        </w:rPr>
-        <w:t xml:space="preserve"> via debit cards, electronic bank transfers, cash cards, reward points etc.</w:t>
+        <w:t>securely approve</w:t>
+      </w:r>
+      <w:r>
+        <w:rPr>
+          <w:rFonts w:ascii="Arial" w:hAnsi="Arial" w:cs="Arial"/>
+          <w:color w:val="343434"/>
+          <w:sz w:val="25"/>
+          <w:szCs w:val="25"/>
+        </w:rPr>
+        <w:t>payments via debit cards, electronic bank transfers, cash cards, reward points etc.</w:t>
       </w:r>
     </w:p>
     <w:p>
@@ -11230,7 +10854,7 @@
             <wp:extent cx="3810000" cy="2524125"/>
             <wp:effectExtent l="19050" t="0" r="0" b="0"/>
             <wp:docPr id="3" name="Picture 1" descr="Payment Gateway Testing Tutorial with Sample Test Cases">
-              <a:hlinkClick xmlns:a="http://schemas.openxmlformats.org/drawingml/2006/main" r:id="rId38"/>
+              <a:hlinkClick xmlns:a="http://schemas.openxmlformats.org/drawingml/2006/main" r:id="rId40"/>
             </wp:docPr>
             <wp:cNvGraphicFramePr>
               <a:graphicFrameLocks xmlns:a="http://schemas.openxmlformats.org/drawingml/2006/main" noChangeAspect="1"/>
@@ -11240,14 +10864,14 @@
                 <pic:pic xmlns:pic="http://schemas.openxmlformats.org/drawingml/2006/picture">
                   <pic:nvPicPr>
                     <pic:cNvPr id="0" name="Picture 1" descr="Payment Gateway Testing Tutorial with Sample Test Cases">
-                      <a:hlinkClick r:id="rId38"/>
+                      <a:hlinkClick r:id="rId40"/>
                     </pic:cNvPr>
                     <pic:cNvPicPr>
                       <a:picLocks noChangeAspect="1" noChangeArrowheads="1"/>
                     </pic:cNvPicPr>
                   </pic:nvPicPr>
                   <pic:blipFill>
-                    <a:blip r:embed="rId39"/>
+                    <a:blip r:embed="rId41"/>
                     <a:srcRect/>
                     <a:stretch>
                       <a:fillRect/>
@@ -11312,7 +10936,7 @@
           <w:szCs w:val="25"/>
         </w:rPr>
       </w:pPr>
-      <w:hyperlink r:id="rId40" w:anchor="1" w:history="1">
+      <w:hyperlink r:id="rId42" w:anchor="1" w:history="1">
         <w:r>
           <w:rPr>
             <w:rStyle w:val="Hyperlink"/>
@@ -11340,7 +10964,7 @@
           <w:szCs w:val="25"/>
         </w:rPr>
       </w:pPr>
-      <w:hyperlink r:id="rId41" w:anchor="2" w:history="1">
+      <w:hyperlink r:id="rId43" w:anchor="2" w:history="1">
         <w:r>
           <w:rPr>
             <w:rStyle w:val="Hyperlink"/>
@@ -11368,7 +10992,7 @@
           <w:szCs w:val="25"/>
         </w:rPr>
       </w:pPr>
-      <w:hyperlink r:id="rId42" w:anchor="3" w:history="1">
+      <w:hyperlink r:id="rId44" w:anchor="3" w:history="1">
         <w:r>
           <w:rPr>
             <w:rStyle w:val="Hyperlink"/>
@@ -11396,7 +11020,7 @@
           <w:szCs w:val="25"/>
         </w:rPr>
       </w:pPr>
-      <w:hyperlink r:id="rId43" w:anchor="4" w:history="1">
+      <w:hyperlink r:id="rId45" w:anchor="4" w:history="1">
         <w:r>
           <w:rPr>
             <w:rStyle w:val="Hyperlink"/>
@@ -11424,7 +11048,7 @@
           <w:szCs w:val="25"/>
         </w:rPr>
       </w:pPr>
-      <w:hyperlink r:id="rId44" w:anchor="5" w:history="1">
+      <w:hyperlink r:id="rId46" w:anchor="5" w:history="1">
         <w:r>
           <w:rPr>
             <w:rStyle w:val="Hyperlink"/>
@@ -11455,7 +11079,7 @@
           <w:szCs w:val="25"/>
         </w:rPr>
       </w:pPr>
-      <w:hyperlink r:id="rId45" w:history="1">
+      <w:hyperlink r:id="rId47" w:history="1">
         <w:r>
           <w:rPr>
             <w:rStyle w:val="Hyperlink"/>
@@ -11547,47 +11171,7 @@
           <w:sz w:val="25"/>
           <w:szCs w:val="25"/>
         </w:rPr>
-        <w:t xml:space="preserve">Hosted payment gateway system direct customer away from e-commerce site to gateway link during payment process. Once the payment is done, it will bring customer back to e-commerce site. For such type of payment you don't need merchant id, example of hosted payment gateway are PayPal, </w:t>
-      </w:r>
-      <w:proofErr w:type="spellStart"/>
-      <w:r>
-        <w:rPr>
-          <w:rFonts w:ascii="Arial" w:hAnsi="Arial" w:cs="Arial"/>
-          <w:color w:val="343434"/>
-          <w:sz w:val="25"/>
-          <w:szCs w:val="25"/>
-        </w:rPr>
-        <w:t>Noche</w:t>
-      </w:r>
-      <w:proofErr w:type="spellEnd"/>
-      <w:r>
-        <w:rPr>
-          <w:rFonts w:ascii="Arial" w:hAnsi="Arial" w:cs="Arial"/>
-          <w:color w:val="343434"/>
-          <w:sz w:val="25"/>
-          <w:szCs w:val="25"/>
-        </w:rPr>
-        <w:t xml:space="preserve"> and </w:t>
-      </w:r>
-      <w:proofErr w:type="spellStart"/>
-      <w:r>
-        <w:rPr>
-          <w:rFonts w:ascii="Arial" w:hAnsi="Arial" w:cs="Arial"/>
-          <w:color w:val="343434"/>
-          <w:sz w:val="25"/>
-          <w:szCs w:val="25"/>
-        </w:rPr>
-        <w:t>WorldPay</w:t>
-      </w:r>
-      <w:proofErr w:type="spellEnd"/>
-      <w:r>
-        <w:rPr>
-          <w:rFonts w:ascii="Arial" w:hAnsi="Arial" w:cs="Arial"/>
-          <w:color w:val="343434"/>
-          <w:sz w:val="25"/>
-          <w:szCs w:val="25"/>
-        </w:rPr>
-        <w:t>.</w:t>
+        <w:t>Hosted payment gateway system direct customer away from e-commerce site to gateway link during payment process. Once the payment is done, it will bring customer back to e-commerce site. For such type of payment you don't need merchant id, example of hosted payment gateway are PayPal, Noche and WorldPay.</w:t>
       </w:r>
     </w:p>
     <w:p>
@@ -11644,27 +11228,7 @@
           <w:sz w:val="25"/>
           <w:szCs w:val="25"/>
         </w:rPr>
-        <w:t xml:space="preserve">In shared payment gateway, while processing payment customer is directed to payment page and stays on the e-commerce site. Once the payment detail is filled, the payment process proceeds. Since it does not leave the e-commerce site while processing payment, this mode is easy and more preferable, example of shared payment gateway is </w:t>
-      </w:r>
-      <w:proofErr w:type="spellStart"/>
-      <w:r>
-        <w:rPr>
-          <w:rFonts w:ascii="Arial" w:hAnsi="Arial" w:cs="Arial"/>
-          <w:color w:val="343434"/>
-          <w:sz w:val="25"/>
-          <w:szCs w:val="25"/>
-        </w:rPr>
-        <w:t>eWay</w:t>
-      </w:r>
-      <w:proofErr w:type="spellEnd"/>
-      <w:r>
-        <w:rPr>
-          <w:rFonts w:ascii="Arial" w:hAnsi="Arial" w:cs="Arial"/>
-          <w:color w:val="343434"/>
-          <w:sz w:val="25"/>
-          <w:szCs w:val="25"/>
-        </w:rPr>
-        <w:t>, Stripe.</w:t>
+        <w:t>In shared payment gateway, while processing payment customer is directed to payment page and stays on the e-commerce site. Once the payment detail is filled, the payment process proceeds. Since it does not leave the e-commerce site while processing payment, this mode is easy and more preferable, example of shared payment gateway is eWay, Stripe.</w:t>
       </w:r>
     </w:p>
     <w:p>
@@ -11926,27 +11490,7 @@
           <w:sz w:val="25"/>
           <w:szCs w:val="25"/>
         </w:rPr>
-        <w:t xml:space="preserve">Collect payment gateway information like Google wallet, </w:t>
-      </w:r>
-      <w:proofErr w:type="spellStart"/>
-      <w:r>
-        <w:rPr>
-          <w:rFonts w:ascii="Arial" w:hAnsi="Arial" w:cs="Arial"/>
-          <w:color w:val="343434"/>
-          <w:sz w:val="25"/>
-          <w:szCs w:val="25"/>
-        </w:rPr>
-        <w:t>Paypal</w:t>
-      </w:r>
-      <w:proofErr w:type="spellEnd"/>
-      <w:r>
-        <w:rPr>
-          <w:rFonts w:ascii="Arial" w:hAnsi="Arial" w:cs="Arial"/>
-          <w:color w:val="343434"/>
-          <w:sz w:val="25"/>
-          <w:szCs w:val="25"/>
-        </w:rPr>
-        <w:t xml:space="preserve"> or else</w:t>
+        <w:t>Collect payment gateway information like Google wallet, Paypal or else</w:t>
       </w:r>
     </w:p>
     <w:p>
@@ -12152,19 +11696,11 @@
                 <w:szCs w:val="24"/>
               </w:rPr>
             </w:pPr>
-            <w:proofErr w:type="spellStart"/>
             <w:r>
               <w:rPr>
                 <w:rStyle w:val="Strong"/>
               </w:rPr>
-              <w:t>Sr</w:t>
-            </w:r>
-            <w:proofErr w:type="spellEnd"/>
-            <w:r>
-              <w:rPr>
-                <w:rStyle w:val="Strong"/>
-              </w:rPr>
-              <w:t>#</w:t>
+              <w:t>Sr#</w:t>
             </w:r>
           </w:p>
         </w:tc>
@@ -13931,7 +13467,7 @@
             <wp:extent cx="4210050" cy="2352675"/>
             <wp:effectExtent l="19050" t="0" r="0" b="0"/>
             <wp:docPr id="4" name="Picture 1" descr="Types of Software Testing">
-              <a:hlinkClick xmlns:a="http://schemas.openxmlformats.org/drawingml/2006/main" r:id="rId46"/>
+              <a:hlinkClick xmlns:a="http://schemas.openxmlformats.org/drawingml/2006/main" r:id="rId48"/>
             </wp:docPr>
             <wp:cNvGraphicFramePr>
               <a:graphicFrameLocks xmlns:a="http://schemas.openxmlformats.org/drawingml/2006/main" noChangeAspect="1"/>
@@ -13941,14 +13477,14 @@
                 <pic:pic xmlns:pic="http://schemas.openxmlformats.org/drawingml/2006/picture">
                   <pic:nvPicPr>
                     <pic:cNvPr id="0" name="Picture 1" descr="Types of Software Testing">
-                      <a:hlinkClick r:id="rId46"/>
+                      <a:hlinkClick r:id="rId48"/>
                     </pic:cNvPr>
                     <pic:cNvPicPr>
                       <a:picLocks noChangeAspect="1" noChangeArrowheads="1"/>
                     </pic:cNvPicPr>
                   </pic:nvPicPr>
                   <pic:blipFill>
-                    <a:blip r:embed="rId47"/>
+                    <a:blip r:embed="rId49"/>
                     <a:srcRect/>
                     <a:stretch>
                       <a:fillRect/>
@@ -14011,7 +13547,7 @@
         </w:rPr>
         <w:t>Formal testing conducted to determine whether or not a system satisfies its acceptance criteria and to enable the customer to determine whether or not to accept the system. It is usually performed by the customer. Read More on </w:t>
       </w:r>
-      <w:hyperlink r:id="rId48" w:tgtFrame="_blank" w:history="1">
+      <w:hyperlink r:id="rId50" w:tgtFrame="_blank" w:history="1">
         <w:r>
           <w:rPr>
             <w:rStyle w:val="Hyperlink"/>
@@ -14058,7 +13594,7 @@
         </w:rPr>
         <w:t>Type of testing which determines the usability of a product to the people having disabilities (deaf, blind, mentally disabled etc). The evaluation process is conducted by persons having disabilities. Read More on </w:t>
       </w:r>
-      <w:hyperlink r:id="rId49" w:tgtFrame="_blank" w:history="1">
+      <w:hyperlink r:id="rId51" w:tgtFrame="_blank" w:history="1">
         <w:r>
           <w:rPr>
             <w:rStyle w:val="Hyperlink"/>
@@ -14183,7 +13719,7 @@
         </w:rPr>
         <w:t>Software testing practice that follows the principles of the agile manifesto, emphasizing testing from the perspective of customers who will utilize the system. It is usually performed by the QA teams. Read More on </w:t>
       </w:r>
-      <w:hyperlink r:id="rId50" w:tgtFrame="_blank" w:history="1">
+      <w:hyperlink r:id="rId52" w:tgtFrame="_blank" w:history="1">
         <w:r>
           <w:rPr>
             <w:rStyle w:val="Hyperlink"/>
@@ -14265,7 +13801,7 @@
         </w:rPr>
         <w:t>Testing performed without planning and documentation - the tester tries to 'break' the system by randomly trying the system's functionality. It is performed by the testing team. Read More on </w:t>
       </w:r>
-      <w:hyperlink r:id="rId51" w:tgtFrame="_blank" w:history="1">
+      <w:hyperlink r:id="rId53" w:tgtFrame="_blank" w:history="1">
         <w:r>
           <w:rPr>
             <w:rStyle w:val="Hyperlink"/>
@@ -14312,7 +13848,7 @@
         </w:rPr>
         <w:t>Type of testing a software product or system conducted at the developer's site. Usually it is performed by the end users. Read More on </w:t>
       </w:r>
-      <w:hyperlink r:id="rId52" w:tgtFrame="_blank" w:history="1">
+      <w:hyperlink r:id="rId54" w:tgtFrame="_blank" w:history="1">
         <w:r>
           <w:rPr>
             <w:rStyle w:val="Hyperlink"/>
@@ -14393,29 +13929,9 @@
           <w:sz w:val="27"/>
           <w:szCs w:val="27"/>
         </w:rPr>
-        <w:t xml:space="preserve">Testing technique similar to Unit Testing in that it targets the code level. </w:t>
-      </w:r>
-      <w:proofErr w:type="spellStart"/>
-      <w:r>
-        <w:rPr>
-          <w:rFonts w:ascii="Arial" w:hAnsi="Arial" w:cs="Arial"/>
-          <w:color w:val="222222"/>
-          <w:sz w:val="27"/>
-          <w:szCs w:val="27"/>
-        </w:rPr>
-        <w:t>Api</w:t>
-      </w:r>
-      <w:proofErr w:type="spellEnd"/>
-      <w:r>
-        <w:rPr>
-          <w:rFonts w:ascii="Arial" w:hAnsi="Arial" w:cs="Arial"/>
-          <w:color w:val="222222"/>
-          <w:sz w:val="27"/>
-          <w:szCs w:val="27"/>
-        </w:rPr>
-        <w:t xml:space="preserve"> Testing differs from Unit Testing in that it is typically a QA task and not a developer task. Read More on </w:t>
-      </w:r>
-      <w:hyperlink r:id="rId53" w:tgtFrame="_blank" w:history="1">
+        <w:t>Testing technique similar to Unit Testing in that it targets the code level. Api Testing differs from Unit Testing in that it is typically a QA task and not a developer task. Read More on </w:t>
+      </w:r>
+      <w:hyperlink r:id="rId55" w:tgtFrame="_blank" w:history="1">
         <w:r>
           <w:rPr>
             <w:rStyle w:val="Hyperlink"/>
@@ -14497,7 +14013,7 @@
         </w:rPr>
         <w:t>Testing technique that uses Automation Testing tools to control the environment set-up, test execution and results reporting. It is performed by a computer and is used inside the testing teams. Read More on </w:t>
       </w:r>
-      <w:hyperlink r:id="rId54" w:tgtFrame="_blank" w:history="1">
+      <w:hyperlink r:id="rId56" w:tgtFrame="_blank" w:history="1">
         <w:r>
           <w:rPr>
             <w:rStyle w:val="Hyperlink"/>
@@ -14544,7 +14060,7 @@
         </w:rPr>
         <w:t>A testing mechanism which derives a logical complexity measure of a procedural design and use this as a guide for defining a basic set of execution paths. It is used by testing teams when defining test cases. Read More on </w:t>
       </w:r>
-      <w:hyperlink r:id="rId55" w:tgtFrame="_blank" w:history="1">
+      <w:hyperlink r:id="rId57" w:tgtFrame="_blank" w:history="1">
         <w:r>
           <w:rPr>
             <w:rStyle w:val="Hyperlink"/>
@@ -14661,7 +14177,7 @@
         </w:rPr>
         <w:t>Testing technique that uses representative sets of programs and data designed to evaluate the performance of computer hardware and software in a given configuration. It is performed by testing teams. Read More on </w:t>
       </w:r>
-      <w:hyperlink r:id="rId56" w:tgtFrame="_blank" w:history="1">
+      <w:hyperlink r:id="rId58" w:tgtFrame="_blank" w:history="1">
         <w:r>
           <w:rPr>
             <w:rStyle w:val="Hyperlink"/>
@@ -14778,7 +14294,7 @@
         </w:rPr>
         <w:t>Software testing technique in which tests are designed to include representatives of boundary values. It is performed by the QA testing teams. Read More on </w:t>
       </w:r>
-      <w:hyperlink r:id="rId57" w:tgtFrame="_blank" w:history="1">
+      <w:hyperlink r:id="rId59" w:tgtFrame="_blank" w:history="1">
         <w:r>
           <w:rPr>
             <w:rStyle w:val="Hyperlink"/>
@@ -14931,7 +14447,7 @@
         </w:rPr>
         <w:t>A method of software testing that verifies the functionality of an application without having specific knowledge of the application's code/internal structure. Tests are based on requirements and functionality. It is performed by QA teams. Read More on </w:t>
       </w:r>
-      <w:hyperlink r:id="rId58" w:tgtFrame="_blank" w:history="1">
+      <w:hyperlink r:id="rId60" w:tgtFrame="_blank" w:history="1">
         <w:r>
           <w:rPr>
             <w:rStyle w:val="Hyperlink"/>
@@ -14976,27 +14492,7 @@
           <w:sz w:val="27"/>
           <w:szCs w:val="27"/>
         </w:rPr>
-        <w:t xml:space="preserve">Testing technique that uses testing frameworks (such as </w:t>
-      </w:r>
-      <w:proofErr w:type="spellStart"/>
-      <w:r>
-        <w:rPr>
-          <w:rFonts w:ascii="Arial" w:hAnsi="Arial" w:cs="Arial"/>
-          <w:color w:val="222222"/>
-          <w:sz w:val="27"/>
-          <w:szCs w:val="27"/>
-        </w:rPr>
-        <w:t>xUnit</w:t>
-      </w:r>
-      <w:proofErr w:type="spellEnd"/>
-      <w:r>
-        <w:rPr>
-          <w:rFonts w:ascii="Arial" w:hAnsi="Arial" w:cs="Arial"/>
-          <w:color w:val="222222"/>
-          <w:sz w:val="27"/>
-          <w:szCs w:val="27"/>
-        </w:rPr>
-        <w:t>) that allow the execution of unit tests to determine whether various sections of the code are acting as expected under various circumstances. It is performed by the development teams.</w:t>
+        <w:t>Testing technique that uses testing frameworks (such as xUnit) that allow the execution of unit tests to determine whether various sections of the code are acting as expected under various circumstances. It is performed by the development teams.</w:t>
       </w:r>
     </w:p>
     <w:p>
@@ -15033,7 +14529,7 @@
         </w:rPr>
         <w:t>Testing technique that validates how well a software performs in a particular hardware/software/operating system/network environment. It is performed by the testing teams. Read More on </w:t>
       </w:r>
-      <w:hyperlink r:id="rId59" w:tgtFrame="_blank" w:history="1">
+      <w:hyperlink r:id="rId61" w:tgtFrame="_blank" w:history="1">
         <w:r>
           <w:rPr>
             <w:rStyle w:val="Hyperlink"/>
@@ -15080,7 +14576,7 @@
         </w:rPr>
         <w:t>Testing technique which compares the product strengths and weaknesses with previous versions or other similar products. Can be performed by tester, developers, product managers or product owners. Read More on </w:t>
       </w:r>
-      <w:hyperlink r:id="rId60" w:tgtFrame="_blank" w:history="1">
+      <w:hyperlink r:id="rId62" w:tgtFrame="_blank" w:history="1">
         <w:r>
           <w:rPr>
             <w:rStyle w:val="Hyperlink"/>
@@ -15162,7 +14658,7 @@
         </w:rPr>
         <w:t>Testing technique which determines minimal and optimal configuration of hardware and software, and the effect of adding or modifying resources such as memory, disk drives and CPU. Usually it is performed by the Performance Testing engineers. Read More on </w:t>
       </w:r>
-      <w:hyperlink r:id="rId61" w:tgtFrame="_blank" w:history="1">
+      <w:hyperlink r:id="rId63" w:tgtFrame="_blank" w:history="1">
         <w:r>
           <w:rPr>
             <w:rStyle w:val="Hyperlink"/>
@@ -15278,29 +14774,9 @@
           <w:sz w:val="27"/>
           <w:szCs w:val="27"/>
         </w:rPr>
-        <w:t xml:space="preserve">Multi-user testing geared towards determining the effects of accessing the same application code, module or database records. It </w:t>
-      </w:r>
-      <w:proofErr w:type="spellStart"/>
-      <w:r>
-        <w:rPr>
-          <w:rFonts w:ascii="Arial" w:hAnsi="Arial" w:cs="Arial"/>
-          <w:color w:val="222222"/>
-          <w:sz w:val="27"/>
-          <w:szCs w:val="27"/>
-        </w:rPr>
-        <w:t>it</w:t>
-      </w:r>
-      <w:proofErr w:type="spellEnd"/>
-      <w:r>
-        <w:rPr>
-          <w:rFonts w:ascii="Arial" w:hAnsi="Arial" w:cs="Arial"/>
-          <w:color w:val="222222"/>
-          <w:sz w:val="27"/>
-          <w:szCs w:val="27"/>
-        </w:rPr>
-        <w:t xml:space="preserve"> usually done by performance engineers. Read More on </w:t>
-      </w:r>
-      <w:hyperlink r:id="rId62" w:tgtFrame="_blank" w:history="1">
+        <w:t>Multi-user testing geared towards determining the effects of accessing the same application code, module or database records. It it usually done by performance engineers. Read More on </w:t>
+      </w:r>
+      <w:hyperlink r:id="rId64" w:tgtFrame="_blank" w:history="1">
         <w:r>
           <w:rPr>
             <w:rStyle w:val="Hyperlink"/>
@@ -15347,7 +14823,7 @@
         </w:rPr>
         <w:t>The process of testing that an implementation conforms to the specification on which it is based. It is usually performed by testing teams. Read More on </w:t>
       </w:r>
-      <w:hyperlink r:id="rId63" w:tgtFrame="_blank" w:history="1">
+      <w:hyperlink r:id="rId65" w:tgtFrame="_blank" w:history="1">
         <w:r>
           <w:rPr>
             <w:rStyle w:val="Hyperlink"/>
@@ -15499,7 +14975,7 @@
         </w:rPr>
         <w:t>Type of testing in which the tests are carried out to the specimen's failure, in order to understand a specimen's structural performance or material behavior under different loads. It is usually performed by QA teams. Read More on </w:t>
       </w:r>
-      <w:hyperlink r:id="rId64" w:tgtFrame="_blank" w:history="1">
+      <w:hyperlink r:id="rId66" w:tgtFrame="_blank" w:history="1">
         <w:r>
           <w:rPr>
             <w:rStyle w:val="Hyperlink"/>
@@ -15581,7 +15057,7 @@
         </w:rPr>
         <w:t>Term used in software engineering to describe the testing of the dynamic behavior of code. It is typically performed by testing teams. Read More on </w:t>
       </w:r>
-      <w:hyperlink r:id="rId65" w:tgtFrame="_blank" w:history="1">
+      <w:hyperlink r:id="rId67" w:tgtFrame="_blank" w:history="1">
         <w:r>
           <w:rPr>
             <w:rStyle w:val="Hyperlink"/>
@@ -15626,27 +15102,7 @@
           <w:sz w:val="27"/>
           <w:szCs w:val="27"/>
         </w:rPr>
-        <w:t xml:space="preserve">White box testing technique which contains </w:t>
-      </w:r>
-      <w:proofErr w:type="spellStart"/>
-      <w:r>
-        <w:rPr>
-          <w:rFonts w:ascii="Arial" w:hAnsi="Arial" w:cs="Arial"/>
-          <w:color w:val="222222"/>
-          <w:sz w:val="27"/>
-          <w:szCs w:val="27"/>
-        </w:rPr>
-        <w:t>checkings</w:t>
-      </w:r>
-      <w:proofErr w:type="spellEnd"/>
-      <w:r>
-        <w:rPr>
-          <w:rFonts w:ascii="Arial" w:hAnsi="Arial" w:cs="Arial"/>
-          <w:color w:val="222222"/>
-          <w:sz w:val="27"/>
-          <w:szCs w:val="27"/>
-        </w:rPr>
-        <w:t xml:space="preserve"> that the program accepts only valid input. It is usually done by software development teams and occasionally by automation testing teams.</w:t>
+        <w:t>White box testing technique which contains checkings that the program accepts only valid input. It is usually done by software development teams and occasionally by automation testing teams.</w:t>
       </w:r>
     </w:p>
     <w:p>
@@ -15728,7 +15184,7 @@
         <w:lastRenderedPageBreak/>
         <w:t>communications, or interacting with other hardware, applications, or systems if appropriate. It is performed by QA teams. Read More on </w:t>
       </w:r>
-      <w:hyperlink r:id="rId66" w:tgtFrame="_blank" w:history="1">
+      <w:hyperlink r:id="rId68" w:tgtFrame="_blank" w:history="1">
         <w:r>
           <w:rPr>
             <w:rStyle w:val="Hyperlink"/>
@@ -15775,7 +15231,7 @@
         </w:rPr>
         <w:t>Type of testing which checks for memory leaks or other problems that may occur with prolonged execution. It is usually performed by performance engineers. Read More on </w:t>
       </w:r>
-      <w:hyperlink r:id="rId67" w:tgtFrame="_blank" w:history="1">
+      <w:hyperlink r:id="rId69" w:tgtFrame="_blank" w:history="1">
         <w:r>
           <w:rPr>
             <w:rStyle w:val="Hyperlink"/>
@@ -15822,7 +15278,7 @@
         </w:rPr>
         <w:t>Black box testing technique performed without planning and documentation. It is usually performed by manual testers. Read More on </w:t>
       </w:r>
-      <w:hyperlink r:id="rId68" w:tgtFrame="_blank" w:history="1">
+      <w:hyperlink r:id="rId70" w:tgtFrame="_blank" w:history="1">
         <w:r>
           <w:rPr>
             <w:rStyle w:val="Hyperlink"/>
@@ -15869,7 +15325,7 @@
         </w:rPr>
         <w:t>Software testing technique that divides the input data of a software unit into partitions of data from which test cases can be derived. it is usually performed by the QA teams. Read More on </w:t>
       </w:r>
-      <w:hyperlink r:id="rId69" w:tgtFrame="_blank" w:history="1">
+      <w:hyperlink r:id="rId71" w:tgtFrame="_blank" w:history="1">
         <w:r>
           <w:rPr>
             <w:rStyle w:val="Hyperlink"/>
@@ -15986,7 +15442,7 @@
         </w:rPr>
         <w:t>Type of black box testing that bases its test cases on the specifications of the software component under test. It is performed by testing teams. Read More on </w:t>
       </w:r>
-      <w:hyperlink r:id="rId70" w:tgtFrame="_blank" w:history="1">
+      <w:hyperlink r:id="rId72" w:tgtFrame="_blank" w:history="1">
         <w:r>
           <w:rPr>
             <w:rStyle w:val="Hyperlink"/>
@@ -16033,7 +15489,7 @@
         </w:rPr>
         <w:t>Software testing technique that provides invalid, unexpected, or random data to the inputs of a program - a special area of mutation testing. Fuzz testing is performed by testing teams. Read More on </w:t>
       </w:r>
-      <w:hyperlink r:id="rId71" w:tgtFrame="_blank" w:history="1">
+      <w:hyperlink r:id="rId73" w:tgtFrame="_blank" w:history="1">
         <w:r>
           <w:rPr>
             <w:rStyle w:val="Hyperlink"/>
@@ -16195,7 +15651,7 @@
         <w:lastRenderedPageBreak/>
         <w:t>This is normally done by the testing teams. Read More on </w:t>
       </w:r>
-      <w:hyperlink r:id="rId72" w:tgtFrame="_blank" w:history="1">
+      <w:hyperlink r:id="rId74" w:tgtFrame="_blank" w:history="1">
         <w:r>
           <w:rPr>
             <w:rStyle w:val="Hyperlink"/>
@@ -16242,7 +15698,7 @@
         </w:rPr>
         <w:t>Testing method that checks proper functionality of the product with any of the culture/locale settings using every type of international input possible. It is performed by the testing team. Read More on </w:t>
       </w:r>
-      <w:hyperlink r:id="rId73" w:tgtFrame="_blank" w:history="1">
+      <w:hyperlink r:id="rId75" w:tgtFrame="_blank" w:history="1">
         <w:r>
           <w:rPr>
             <w:rStyle w:val="Hyperlink"/>
@@ -16324,7 +15780,7 @@
         </w:rPr>
         <w:t>The phase in software testing in which individual software modules are combined and tested as a group. It is usually conducted by testing teams. Read More on </w:t>
       </w:r>
-      <w:hyperlink r:id="rId74" w:tgtFrame="_blank" w:history="1">
+      <w:hyperlink r:id="rId76" w:tgtFrame="_blank" w:history="1">
         <w:r>
           <w:rPr>
             <w:rStyle w:val="Hyperlink"/>
@@ -16371,7 +15827,7 @@
         </w:rPr>
         <w:t>Testing conducted to evaluate whether systems or components pass data and control correctly to one another. It is usually performed by both testing and development teams. Read More on </w:t>
       </w:r>
-      <w:hyperlink r:id="rId75" w:tgtFrame="_blank" w:history="1">
+      <w:hyperlink r:id="rId77" w:tgtFrame="_blank" w:history="1">
         <w:r>
           <w:rPr>
             <w:rStyle w:val="Hyperlink"/>
@@ -16523,7 +15979,7 @@
         </w:rPr>
         <w:t>Also known as table-driven testing or action-word testing, is a software testing methodology for automated testing that separates the test creation process into two distinct stages: a Planning Stage and an Implementation Stage. It can be used by either manual or automation testing teams. Read More on </w:t>
       </w:r>
-      <w:hyperlink r:id="rId76" w:tgtFrame="_blank" w:history="1">
+      <w:hyperlink r:id="rId78" w:tgtFrame="_blank" w:history="1">
         <w:r>
           <w:rPr>
             <w:rStyle w:val="Hyperlink"/>
@@ -16570,7 +16026,7 @@
         </w:rPr>
         <w:t>Testing technique that puts demand on a system or device and measures its response. It is usually conducted by the performance engineers. Read More on </w:t>
       </w:r>
-      <w:hyperlink r:id="rId77" w:tgtFrame="_blank" w:history="1">
+      <w:hyperlink r:id="rId79" w:tgtFrame="_blank" w:history="1">
         <w:r>
           <w:rPr>
             <w:rStyle w:val="Hyperlink"/>
@@ -16617,7 +16073,7 @@
         </w:rPr>
         <w:t>Part of software testing process focused on adapting a globalized application to a particular culture/locale. It is normally done by the testing teams. Read More on </w:t>
       </w:r>
-      <w:hyperlink r:id="rId78" w:tgtFrame="_blank" w:history="1">
+      <w:hyperlink r:id="rId80" w:tgtFrame="_blank" w:history="1">
         <w:r>
           <w:rPr>
             <w:rStyle w:val="Hyperlink"/>
@@ -16665,7 +16121,7 @@
         </w:rPr>
         <w:t>A white box testing technique that exercises program loops. It is performed by the development teams. Read More on </w:t>
       </w:r>
-      <w:hyperlink r:id="rId79" w:tgtFrame="_blank" w:history="1">
+      <w:hyperlink r:id="rId81" w:tgtFrame="_blank" w:history="1">
         <w:r>
           <w:rPr>
             <w:rStyle w:val="Hyperlink"/>
@@ -16782,7 +16238,7 @@
         </w:rPr>
         <w:t>The application of Model based design for designing and executing the necessary artifacts to perform software testing. It is usually performed by testing teams. Read More on </w:t>
       </w:r>
-      <w:hyperlink r:id="rId80" w:tgtFrame="_blank" w:history="1">
+      <w:hyperlink r:id="rId82" w:tgtFrame="_blank" w:history="1">
         <w:r>
           <w:rPr>
             <w:rStyle w:val="Hyperlink"/>
@@ -16829,7 +16285,7 @@
         </w:rPr>
         <w:t>Method of software testing which involves modifying programs' source code or byte code in small ways in order to test sections of the code that are seldom or never accessed during normal tests execution. It is normally conducted by testers. Read More on </w:t>
       </w:r>
-      <w:hyperlink r:id="rId81" w:tgtFrame="_blank" w:history="1">
+      <w:hyperlink r:id="rId83" w:tgtFrame="_blank" w:history="1">
         <w:r>
           <w:rPr>
             <w:rStyle w:val="Hyperlink"/>
@@ -16911,7 +16367,7 @@
         </w:rPr>
         <w:t>Testing technique which focuses on testing of a software application for its non-functional requirements. Can be conducted by the performance engineers or by manual testing teams. Read More on </w:t>
       </w:r>
-      <w:hyperlink r:id="rId82" w:tgtFrame="_blank" w:history="1">
+      <w:hyperlink r:id="rId84" w:tgtFrame="_blank" w:history="1">
         <w:r>
           <w:rPr>
             <w:rStyle w:val="Hyperlink"/>
@@ -16958,7 +16414,7 @@
         </w:rPr>
         <w:t>Also known as "test to fail" - testing method where the tests' aim is showing that a component or system does not work. It is performed by manual or automation testers. Read More on </w:t>
       </w:r>
-      <w:hyperlink r:id="rId83" w:tgtFrame="_blank" w:history="1">
+      <w:hyperlink r:id="rId85" w:tgtFrame="_blank" w:history="1">
         <w:r>
           <w:rPr>
             <w:rStyle w:val="Hyperlink"/>
@@ -17005,7 +16461,7 @@
         </w:rPr>
         <w:t>Testing technique conducted to evaluate a system or component in its operational environment. Usually it is performed by testing teams. Read More on </w:t>
       </w:r>
-      <w:hyperlink r:id="rId84" w:tgtFrame="_blank" w:history="1">
+      <w:hyperlink r:id="rId86" w:tgtFrame="_blank" w:history="1">
         <w:r>
           <w:rPr>
             <w:rStyle w:val="Hyperlink"/>
@@ -17052,7 +16508,7 @@
         </w:rPr>
         <w:t>Systematic, statistical way of testing which can be applied in user interface testing, system testing, Regression Testing, configuration testing and Performance Testing. It is performed by the testing team. Read More on </w:t>
       </w:r>
-      <w:hyperlink r:id="rId85" w:tgtFrame="_blank" w:history="1">
+      <w:hyperlink r:id="rId87" w:tgtFrame="_blank" w:history="1">
         <w:r>
           <w:rPr>
             <w:rStyle w:val="Hyperlink"/>
@@ -17179,7 +16635,7 @@
         </w:rPr>
         <w:t>Testing technique which has the purpose to ensure that a new application which has replaced its older version has been installed and is running correctly. It is conducted by the testing team. Read More on </w:t>
       </w:r>
-      <w:hyperlink r:id="rId86" w:tgtFrame="_blank" w:history="1">
+      <w:hyperlink r:id="rId88" w:tgtFrame="_blank" w:history="1">
         <w:r>
           <w:rPr>
             <w:rStyle w:val="Hyperlink"/>
@@ -17226,7 +16682,7 @@
         </w:rPr>
         <w:t>Typical white box testing which has the goal to satisfy coverage criteria for each logical path through the program. It is usually performed by the development team. Read More on </w:t>
       </w:r>
-      <w:hyperlink r:id="rId87" w:tgtFrame="_blank" w:history="1">
+      <w:hyperlink r:id="rId89" w:tgtFrame="_blank" w:history="1">
         <w:r>
           <w:rPr>
             <w:rStyle w:val="Hyperlink"/>
@@ -17273,7 +16729,7 @@
         </w:rPr>
         <w:t>Testing method which evaluates the security of a computer system or network by simulating an attack from a malicious source. Usually they are conducted by specialized penetration testing companies. Read More on </w:t>
       </w:r>
-      <w:hyperlink r:id="rId88" w:tgtFrame="_blank" w:history="1">
+      <w:hyperlink r:id="rId90" w:tgtFrame="_blank" w:history="1">
         <w:r>
           <w:rPr>
             <w:rStyle w:val="Hyperlink"/>
@@ -17320,7 +16776,7 @@
         </w:rPr>
         <w:t>Functional testing conducted to evaluate the compliance of a system or component with specified performance requirements. It is usually conducted by the performance engineer. Read More on </w:t>
       </w:r>
-      <w:hyperlink r:id="rId89" w:tgtFrame="_blank" w:history="1">
+      <w:hyperlink r:id="rId91" w:tgtFrame="_blank" w:history="1">
         <w:r>
           <w:rPr>
             <w:rStyle w:val="Hyperlink"/>
@@ -17437,7 +16893,7 @@
         </w:rPr>
         <w:t> Type of software testing that seeks to uncover software errors after changes to the program (e.g. bug fixes or new functionality) have been made, by retesting the program. It is performed by the testing teams. Read More on </w:t>
       </w:r>
-      <w:hyperlink r:id="rId90" w:tgtFrame="_blank" w:history="1">
+      <w:hyperlink r:id="rId92" w:tgtFrame="_blank" w:history="1">
         <w:r>
           <w:rPr>
             <w:rStyle w:val="Hyperlink"/>
@@ -17484,7 +16940,7 @@
         </w:rPr>
         <w:t>Testing technique which evaluates how well a system recovers from crashes, hardware failures, or other catastrophic problems. It is performed by the testing teams. Read More on </w:t>
       </w:r>
-      <w:hyperlink r:id="rId91" w:tgtFrame="_blank" w:history="1">
+      <w:hyperlink r:id="rId93" w:tgtFrame="_blank" w:history="1">
         <w:r>
           <w:rPr>
             <w:rStyle w:val="Hyperlink"/>
@@ -17567,7 +17023,7 @@
         </w:rPr>
         <w:t>A process to determine that an information system protects data and maintains functionality as intended. It can be performed by testing teams or by specialized security-testing companies. Read More on </w:t>
       </w:r>
-      <w:hyperlink r:id="rId92" w:tgtFrame="_blank" w:history="1">
+      <w:hyperlink r:id="rId94" w:tgtFrame="_blank" w:history="1">
         <w:r>
           <w:rPr>
             <w:rStyle w:val="Hyperlink"/>
@@ -17614,7 +17070,7 @@
         </w:rPr>
         <w:t>Testing technique which determines if a new software version is performing well enough to accept it for a major testing effort. It is performed by the testing teams. Read More on </w:t>
       </w:r>
-      <w:hyperlink r:id="rId93" w:tgtFrame="_blank" w:history="1">
+      <w:hyperlink r:id="rId95" w:tgtFrame="_blank" w:history="1">
         <w:r>
           <w:rPr>
             <w:rStyle w:val="Hyperlink"/>
@@ -17661,7 +17117,7 @@
         </w:rPr>
         <w:t>Testing activity that uses scenarios based on a hypothetical story to help a person think through a complex problem or system for a testing environment. It is performed by the testing teams. Read More on </w:t>
       </w:r>
-      <w:hyperlink r:id="rId94" w:tgtFrame="_blank" w:history="1">
+      <w:hyperlink r:id="rId96" w:tgtFrame="_blank" w:history="1">
         <w:r>
           <w:rPr>
             <w:rStyle w:val="Hyperlink"/>
@@ -17708,7 +17164,7 @@
         </w:rPr>
         <w:t>Part of the battery of non-functional tests which tests a software application for measuring its capability to scale up - be it the user load supported, the number of transactions, the data volume etc. It is conducted by the performance engineer. Read More on </w:t>
       </w:r>
-      <w:hyperlink r:id="rId95" w:tgtFrame="_blank" w:history="1">
+      <w:hyperlink r:id="rId97" w:tgtFrame="_blank" w:history="1">
         <w:r>
           <w:rPr>
             <w:rStyle w:val="Hyperlink"/>
@@ -17790,7 +17246,7 @@
         </w:rPr>
         <w:t>A form of software testing where the software isn't actually used it checks mainly for the sanity of the code, algorithm, or document. It is used by the developer who wrote the code. Read More on </w:t>
       </w:r>
-      <w:hyperlink r:id="rId96" w:tgtFrame="_blank" w:history="1">
+      <w:hyperlink r:id="rId98" w:tgtFrame="_blank" w:history="1">
         <w:r>
           <w:rPr>
             <w:rStyle w:val="Hyperlink"/>
@@ -17837,7 +17293,7 @@
         </w:rPr>
         <w:t>Testing technique which attempts to determine if an application will crash. It is usually conducted by the performance engineer. Read More on </w:t>
       </w:r>
-      <w:hyperlink r:id="rId97" w:tgtFrame="_blank" w:history="1">
+      <w:hyperlink r:id="rId99" w:tgtFrame="_blank" w:history="1">
         <w:r>
           <w:rPr>
             <w:rStyle w:val="Hyperlink"/>
@@ -17884,7 +17340,7 @@
         </w:rPr>
         <w:t>Testing technique which examines all the basic components of a software system to ensure that they work properly. Typically, smoke testing is conducted by the testing team, immediately after a software build is made. Read More on </w:t>
       </w:r>
-      <w:hyperlink r:id="rId98" w:tgtFrame="_blank" w:history="1">
+      <w:hyperlink r:id="rId100" w:tgtFrame="_blank" w:history="1">
         <w:r>
           <w:rPr>
             <w:rStyle w:val="Hyperlink"/>
@@ -17931,7 +17387,7 @@
         </w:rPr>
         <w:t>Testing type that verifies the program under test stores data files in the correct directories and that it reserves sufficient space to prevent unexpected termination resulting from lack of space. It is usually performed by the testing team. Read More on </w:t>
       </w:r>
-      <w:hyperlink r:id="rId99" w:tgtFrame="_blank" w:history="1">
+      <w:hyperlink r:id="rId101" w:tgtFrame="_blank" w:history="1">
         <w:r>
           <w:rPr>
             <w:rStyle w:val="Hyperlink"/>
@@ -17978,7 +17434,7 @@
         </w:rPr>
         <w:t>Testing technique which evaluates a system or component at or beyond the limits of its specified requirements. It is usually conducted by the performance engineer. Read More on </w:t>
       </w:r>
-      <w:hyperlink r:id="rId100" w:tgtFrame="_blank" w:history="1">
+      <w:hyperlink r:id="rId102" w:tgtFrame="_blank" w:history="1">
         <w:r>
           <w:rPr>
             <w:rStyle w:val="Hyperlink"/>
@@ -18061,7 +17517,7 @@
         </w:rPr>
         <w:t>The process of testing an integrated hardware and software system to verify that the system meets its specified requirements. It is conducted by the testing teams in both development and target environment. Read More on </w:t>
       </w:r>
-      <w:hyperlink r:id="rId101" w:tgtFrame="_blank" w:history="1">
+      <w:hyperlink r:id="rId103" w:tgtFrame="_blank" w:history="1">
         <w:r>
           <w:rPr>
             <w:rStyle w:val="Hyperlink"/>
@@ -18108,7 +17564,7 @@
         </w:rPr>
         <w:t>Testing process that exercises a software system's coexistence with others. It is usually performed by the testing teams. Read More on </w:t>
       </w:r>
-      <w:hyperlink r:id="rId102" w:tgtFrame="_blank" w:history="1">
+      <w:hyperlink r:id="rId104" w:tgtFrame="_blank" w:history="1">
         <w:r>
           <w:rPr>
             <w:rStyle w:val="Hyperlink"/>
@@ -18190,7 +17646,7 @@
         </w:rPr>
         <w:t>A variation of top-down testing technique where the progressive integration of components follows the implementation of subsets of the requirements. It is usually performed by the testing teams. Read More on </w:t>
       </w:r>
-      <w:hyperlink r:id="rId103" w:tgtFrame="_blank" w:history="1">
+      <w:hyperlink r:id="rId105" w:tgtFrame="_blank" w:history="1">
         <w:r>
           <w:rPr>
             <w:rStyle w:val="Hyperlink"/>
@@ -18272,7 +17728,7 @@
         </w:rPr>
         <w:t>Software verification and validation method in which a programmer tests if individual units of source code are fit for use. It is usually conducted by the development team. Read More on </w:t>
       </w:r>
-      <w:hyperlink r:id="rId104" w:tgtFrame="_blank" w:history="1">
+      <w:hyperlink r:id="rId106" w:tgtFrame="_blank" w:history="1">
         <w:r>
           <w:rPr>
             <w:rStyle w:val="Hyperlink"/>
@@ -18319,7 +17775,7 @@
         </w:rPr>
         <w:t>Type of testing which is performed to check how user-friendly the application is. It is performed by testing teams. Read More on </w:t>
       </w:r>
-      <w:hyperlink r:id="rId105" w:tgtFrame="_blank" w:history="1">
+      <w:hyperlink r:id="rId107" w:tgtFrame="_blank" w:history="1">
         <w:r>
           <w:rPr>
             <w:rStyle w:val="Hyperlink"/>
@@ -18351,9 +17807,24 @@
           <w:sz w:val="27"/>
           <w:szCs w:val="27"/>
         </w:rPr>
-        <w:t xml:space="preserve">Bonus !!! </w:t>
-      </w:r>
-      <w:proofErr w:type="spellStart"/>
+        <w:t>Bonus !!! Its always good to know a few extra</w:t>
+      </w:r>
+    </w:p>
+    <w:p>
+      <w:pPr>
+        <w:pStyle w:val="NormalWeb"/>
+        <w:numPr>
+          <w:ilvl w:val="0"/>
+          <w:numId w:val="89"/>
+        </w:numPr>
+        <w:shd w:val="clear" w:color="auto" w:fill="FFFFFF"/>
+        <w:rPr>
+          <w:rFonts w:ascii="Arial" w:hAnsi="Arial" w:cs="Arial"/>
+          <w:color w:val="222222"/>
+          <w:sz w:val="27"/>
+          <w:szCs w:val="27"/>
+        </w:rPr>
+      </w:pPr>
       <w:r>
         <w:rPr>
           <w:rStyle w:val="Strong"/>
@@ -18362,43 +17833,6 @@
           <w:sz w:val="27"/>
           <w:szCs w:val="27"/>
         </w:rPr>
-        <w:t>Its</w:t>
-      </w:r>
-      <w:proofErr w:type="spellEnd"/>
-      <w:r>
-        <w:rPr>
-          <w:rStyle w:val="Strong"/>
-          <w:rFonts w:ascii="Arial" w:eastAsiaTheme="majorEastAsia" w:hAnsi="Arial" w:cs="Arial"/>
-          <w:color w:val="222222"/>
-          <w:sz w:val="27"/>
-          <w:szCs w:val="27"/>
-        </w:rPr>
-        <w:t xml:space="preserve"> always good to know a few extra</w:t>
-      </w:r>
-    </w:p>
-    <w:p>
-      <w:pPr>
-        <w:pStyle w:val="NormalWeb"/>
-        <w:numPr>
-          <w:ilvl w:val="0"/>
-          <w:numId w:val="89"/>
-        </w:numPr>
-        <w:shd w:val="clear" w:color="auto" w:fill="FFFFFF"/>
-        <w:rPr>
-          <w:rFonts w:ascii="Arial" w:hAnsi="Arial" w:cs="Arial"/>
-          <w:color w:val="222222"/>
-          <w:sz w:val="27"/>
-          <w:szCs w:val="27"/>
-        </w:rPr>
-      </w:pPr>
-      <w:r>
-        <w:rPr>
-          <w:rStyle w:val="Strong"/>
-          <w:rFonts w:ascii="Arial" w:eastAsiaTheme="majorEastAsia" w:hAnsi="Arial" w:cs="Arial"/>
-          <w:color w:val="222222"/>
-          <w:sz w:val="27"/>
-          <w:szCs w:val="27"/>
-        </w:rPr>
         <w:t>Usability Testing: </w:t>
       </w:r>
       <w:r>
@@ -18410,7 +17844,7 @@
         </w:rPr>
         <w:t>Testing technique which verifies the ease with which a user can learn to operate, prepare inputs for, and interpret outputs of a system or component. It is usually performed by end users. Read More on </w:t>
       </w:r>
-      <w:hyperlink r:id="rId106" w:tgtFrame="_blank" w:history="1">
+      <w:hyperlink r:id="rId108" w:tgtFrame="_blank" w:history="1">
         <w:r>
           <w:rPr>
             <w:rStyle w:val="Hyperlink"/>
@@ -18467,7 +17901,7 @@
         <w:lastRenderedPageBreak/>
         <w:t>usually conducted by the performance engineer. Read More on </w:t>
       </w:r>
-      <w:hyperlink r:id="rId107" w:tgtFrame="_blank" w:history="1">
+      <w:hyperlink r:id="rId109" w:tgtFrame="_blank" w:history="1">
         <w:r>
           <w:rPr>
             <w:rStyle w:val="Hyperlink"/>
@@ -18514,7 +17948,7 @@
         </w:rPr>
         <w:t>Type of testing which regards application security and has the purpose to prevent problems which may affect the application integrity and stability. It can be performed by the internal testing teams or outsourced to specialized companies. Read More on </w:t>
       </w:r>
-      <w:hyperlink r:id="rId108" w:tgtFrame="_blank" w:history="1">
+      <w:hyperlink r:id="rId110" w:tgtFrame="_blank" w:history="1">
         <w:r>
           <w:rPr>
             <w:rStyle w:val="Hyperlink"/>
@@ -18561,7 +17995,7 @@
         </w:rPr>
         <w:t>Testing technique based on knowledge of the internal logic of an application's code and includes tests like coverage of code statements, branches, paths, conditions. It is performed by software developers. Read More on </w:t>
       </w:r>
-      <w:hyperlink r:id="rId109" w:tgtFrame="_blank" w:history="1">
+      <w:hyperlink r:id="rId111" w:tgtFrame="_blank" w:history="1">
         <w:r>
           <w:rPr>
             <w:rStyle w:val="Hyperlink"/>
@@ -18608,7 +18042,7 @@
         </w:rPr>
         <w:t>Scripted end-to-end testing technique which duplicates specific workflows which are expected to be utilized by the end-user. It is usually conducted by testing teams. Read More on </w:t>
       </w:r>
-      <w:hyperlink r:id="rId110" w:tgtFrame="_blank" w:history="1">
+      <w:hyperlink r:id="rId112" w:tgtFrame="_blank" w:history="1">
         <w:r>
           <w:rPr>
             <w:rStyle w:val="Hyperlink"/>

</xml_diff>